<commit_message>
Need to catch up
</commit_message>
<xml_diff>
--- a/Proposals/JS_Project_Midpoint_Proposal.docx
+++ b/Proposals/JS_Project_Midpoint_Proposal.docx
@@ -2680,27 +2680,14 @@
                             <w:r>
                               <w:t xml:space="preserve">Figure </w:t>
                             </w:r>
-                            <w:r>
-                              <w:fldChar w:fldCharType="begin"/>
-                            </w:r>
-                            <w:r>
-                              <w:instrText xml:space="preserve"> SEQ Figure \* ARABIC </w:instrText>
-                            </w:r>
-                            <w:r>
-                              <w:fldChar w:fldCharType="separate"/>
-                            </w:r>
-                            <w:r>
-                              <w:rPr>
-                                <w:noProof/>
-                              </w:rPr>
-                              <w:t>1</w:t>
-                            </w:r>
-                            <w:r>
-                              <w:rPr>
-                                <w:noProof/>
-                              </w:rPr>
-                              <w:fldChar w:fldCharType="end"/>
-                            </w:r>
+                            <w:fldSimple w:instr=" SEQ Figure \* ARABIC ">
+                              <w:r>
+                                <w:rPr>
+                                  <w:noProof/>
+                                </w:rPr>
+                                <w:t>1</w:t>
+                              </w:r>
+                            </w:fldSimple>
                           </w:p>
                         </w:txbxContent>
                       </wps:txbx>

</xml_diff>